<commit_message>
Update database, fix film data missing actors
</commit_message>
<xml_diff>
--- a/Docs/TP final.docx
+++ b/Docs/TP final.docx
@@ -1356,22 +1356,20 @@
         <w:pStyle w:val="Titre1"/>
       </w:pPr>
       <w:bookmarkStart w:id="3" w:name="_Toc504221051"/>
-      <w:bookmarkStart w:id="4" w:name="_GoBack"/>
+      <w:r>
+        <w:t>1.3 Dénormalisation</w:t>
+      </w:r>
+      <w:bookmarkEnd w:id="3"/>
+    </w:p>
+    <w:p>
+      <w:pPr>
+        <w:pStyle w:val="Titre2"/>
+      </w:pPr>
+      <w:bookmarkStart w:id="4" w:name="_Toc504221052"/>
+      <w:r>
+        <w:t>1.3.1 Schéma</w:t>
+      </w:r>
       <w:bookmarkEnd w:id="4"/>
-      <w:r>
-        <w:t>1.3 Dénormalisation</w:t>
-      </w:r>
-      <w:bookmarkEnd w:id="3"/>
-    </w:p>
-    <w:p>
-      <w:pPr>
-        <w:pStyle w:val="Titre2"/>
-      </w:pPr>
-      <w:bookmarkStart w:id="5" w:name="_Toc504221052"/>
-      <w:r>
-        <w:t>1.3.1 Schéma</w:t>
-      </w:r>
-      <w:bookmarkEnd w:id="5"/>
     </w:p>
     <w:p>
       <w:r>
@@ -2004,11 +2002,11 @@
       <w:pPr>
         <w:pStyle w:val="Titre2"/>
       </w:pPr>
-      <w:bookmarkStart w:id="6" w:name="_Toc504221053"/>
+      <w:bookmarkStart w:id="5" w:name="_Toc504221053"/>
       <w:r>
         <w:t>1.3.1 Transformation</w:t>
       </w:r>
-      <w:bookmarkEnd w:id="6"/>
+      <w:bookmarkEnd w:id="5"/>
     </w:p>
     <w:p>
       <w:pPr>
@@ -14968,6 +14966,8 @@
           <w:lang w:val="en-GB"/>
         </w:rPr>
       </w:pPr>
+      <w:bookmarkStart w:id="6" w:name="_GoBack"/>
+      <w:bookmarkEnd w:id="6"/>
     </w:p>
     <w:sectPr>
       <w:footerReference w:type="default" r:id="rId18"/>
@@ -15042,7 +15042,7 @@
         <w:noProof/>
         <w:lang w:bidi="fr-FR"/>
       </w:rPr>
-      <w:t>5</w:t>
+      <w:t>9</w:t>
     </w:r>
     <w:r>
       <w:rPr>
@@ -16608,7 +16608,7 @@
     <w:link w:val="Titre1Car"/>
     <w:uiPriority w:val="4"/>
     <w:qFormat/>
-    <w:rsid w:val="002B1ECA"/>
+    <w:rsid w:val="006A00C9"/>
     <w:pPr>
       <w:keepNext/>
       <w:keepLines/>
@@ -16619,7 +16619,7 @@
       <w:rFonts w:eastAsiaTheme="majorEastAsia" w:cstheme="majorBidi"/>
       <w:b/>
       <w:color w:val="3F251D" w:themeColor="accent1"/>
-      <w:sz w:val="30"/>
+      <w:sz w:val="32"/>
       <w:szCs w:val="30"/>
     </w:rPr>
   </w:style>
@@ -16900,12 +16900,12 @@
     <w:basedOn w:val="Policepardfaut"/>
     <w:link w:val="Titre1"/>
     <w:uiPriority w:val="4"/>
-    <w:rsid w:val="002B1ECA"/>
+    <w:rsid w:val="006A00C9"/>
     <w:rPr>
       <w:rFonts w:ascii="Calibri" w:eastAsiaTheme="majorEastAsia" w:hAnsi="Calibri" w:cstheme="majorBidi"/>
       <w:b/>
       <w:color w:val="3F251D" w:themeColor="accent1"/>
-      <w:sz w:val="30"/>
+      <w:sz w:val="32"/>
       <w:szCs w:val="30"/>
     </w:rPr>
   </w:style>
@@ -17994,7 +17994,7 @@
 </file>
 
 <file path=customXml/itemProps1.xml><?xml version="1.0" encoding="utf-8"?>
-<ds:datastoreItem xmlns:ds="http://schemas.openxmlformats.org/officeDocument/2006/customXml" ds:itemID="{19FD342F-ED38-439E-B91C-0A2A75D515D3}">
+<ds:datastoreItem xmlns:ds="http://schemas.openxmlformats.org/officeDocument/2006/customXml" ds:itemID="{92343247-A440-4D4C-AE9D-14B371517278}">
   <ds:schemaRefs>
     <ds:schemaRef ds:uri="http://schemas.openxmlformats.org/officeDocument/2006/bibliography"/>
   </ds:schemaRefs>

</xml_diff>

<commit_message>
Create 1st user request
</commit_message>
<xml_diff>
--- a/Docs/TP final.docx
+++ b/Docs/TP final.docx
@@ -1101,7 +1101,220 @@
         </w:numPr>
       </w:pPr>
       <w:r>
-        <w:t>Quels sont les titres de films dont la note est supérieure à « » et qui sont disponibles</w:t>
+        <w:t>Quels sont les titres de films dont la classification cinématographique est "..."</w:t>
+      </w:r>
+    </w:p>
+    <w:p>
+      <w:pPr>
+        <w:pStyle w:val="Paragraphedeliste"/>
+      </w:pPr>
+      <w:r>
+        <w:t xml:space="preserve">Les valeurs sous classifications Américaines sont </w:t>
+      </w:r>
+      <w:r>
+        <w:t>G, PG,</w:t>
+      </w:r>
+      <w:r>
+        <w:t xml:space="preserve"> </w:t>
+      </w:r>
+      <w:r>
+        <w:t>PG-13,</w:t>
+      </w:r>
+      <w:r>
+        <w:t xml:space="preserve"> </w:t>
+      </w:r>
+      <w:r>
+        <w:t xml:space="preserve">R, </w:t>
+      </w:r>
+      <w:r>
+        <w:t xml:space="preserve">ou </w:t>
+      </w:r>
+      <w:r>
+        <w:t>NC-17</w:t>
+      </w:r>
+      <w:r>
+        <w:t>.</w:t>
+      </w:r>
+    </w:p>
+    <w:p>
+      <w:pPr>
+        <w:pStyle w:val="Paragraphedeliste"/>
+      </w:pPr>
+      <w:r>
+        <w:t xml:space="preserve">Ex : </w:t>
+      </w:r>
+    </w:p>
+    <w:p>
+      <w:pPr>
+        <w:pStyle w:val="Paragraphedeliste"/>
+        <w:rPr>
+          <w:sz w:val="20"/>
+        </w:rPr>
+      </w:pPr>
+      <w:r>
+        <w:rPr>
+          <w:sz w:val="20"/>
+        </w:rPr>
+        <w:t xml:space="preserve">- </w:t>
+      </w:r>
+      <w:r>
+        <w:rPr>
+          <w:sz w:val="20"/>
+        </w:rPr>
+        <w:t>G (</w:t>
+      </w:r>
+      <w:r>
+        <w:rPr>
+          <w:sz w:val="20"/>
+        </w:rPr>
+        <w:t>Audience générale</w:t>
+      </w:r>
+      <w:proofErr w:type="gramStart"/>
+      <w:r>
+        <w:rPr>
+          <w:sz w:val="20"/>
+        </w:rPr>
+        <w:t>):</w:t>
+      </w:r>
+      <w:proofErr w:type="gramEnd"/>
+      <w:r>
+        <w:rPr>
+          <w:sz w:val="20"/>
+        </w:rPr>
+        <w:t xml:space="preserve"> </w:t>
+      </w:r>
+      <w:r>
+        <w:rPr>
+          <w:sz w:val="20"/>
+        </w:rPr>
+        <w:t xml:space="preserve"> Pas de</w:t>
+      </w:r>
+      <w:r>
+        <w:rPr>
+          <w:sz w:val="20"/>
+        </w:rPr>
+        <w:t xml:space="preserve"> sex</w:t>
+      </w:r>
+      <w:r>
+        <w:rPr>
+          <w:sz w:val="20"/>
+        </w:rPr>
+        <w:t xml:space="preserve">e ou </w:t>
+      </w:r>
+      <w:r>
+        <w:rPr>
+          <w:sz w:val="20"/>
+        </w:rPr>
+        <w:t>nudit</w:t>
+      </w:r>
+      <w:r>
+        <w:rPr>
+          <w:sz w:val="20"/>
+        </w:rPr>
+        <w:t>é</w:t>
+      </w:r>
+      <w:r>
+        <w:rPr>
+          <w:sz w:val="20"/>
+        </w:rPr>
+        <w:t>, abus</w:t>
+      </w:r>
+      <w:r>
+        <w:rPr>
+          <w:sz w:val="20"/>
+        </w:rPr>
+        <w:t xml:space="preserve"> de substances </w:t>
+      </w:r>
+      <w:r>
+        <w:rPr>
+          <w:sz w:val="20"/>
+        </w:rPr>
+        <w:t>o</w:t>
+      </w:r>
+      <w:r>
+        <w:rPr>
+          <w:sz w:val="20"/>
+        </w:rPr>
+        <w:t xml:space="preserve">u </w:t>
+      </w:r>
+      <w:r>
+        <w:rPr>
+          <w:sz w:val="20"/>
+        </w:rPr>
+        <w:t>violence.</w:t>
+      </w:r>
+    </w:p>
+    <w:p>
+      <w:pPr>
+        <w:pStyle w:val="Paragraphedeliste"/>
+        <w:rPr>
+          <w:sz w:val="20"/>
+        </w:rPr>
+      </w:pPr>
+      <w:r>
+        <w:rPr>
+          <w:sz w:val="20"/>
+        </w:rPr>
+        <w:t xml:space="preserve">- </w:t>
+      </w:r>
+      <w:r>
+        <w:rPr>
+          <w:sz w:val="20"/>
+        </w:rPr>
+        <w:t>PG (</w:t>
+      </w:r>
+      <w:r>
+        <w:rPr>
+          <w:sz w:val="20"/>
+        </w:rPr>
+        <w:t>Sous surveillance parentale</w:t>
+      </w:r>
+      <w:proofErr w:type="gramStart"/>
+      <w:r>
+        <w:rPr>
+          <w:sz w:val="20"/>
+        </w:rPr>
+        <w:t>):</w:t>
+      </w:r>
+      <w:proofErr w:type="gramEnd"/>
+      <w:r>
+        <w:rPr>
+          <w:sz w:val="20"/>
+        </w:rPr>
+        <w:t xml:space="preserve"> </w:t>
+      </w:r>
+      <w:r>
+        <w:rPr>
+          <w:sz w:val="20"/>
+        </w:rPr>
+        <w:t>Certaines scènes peuvent ne pas convenir aux enfants (violence, langage vulgaires mais pas de violence physique ou usages de drogues)</w:t>
+      </w:r>
+    </w:p>
+    <w:p>
+      <w:pPr>
+        <w:pStyle w:val="Paragraphedeliste"/>
+        <w:rPr>
+          <w:sz w:val="20"/>
+        </w:rPr>
+      </w:pPr>
+      <w:r>
+        <w:rPr>
+          <w:sz w:val="20"/>
+        </w:rPr>
+        <w:t>- …</w:t>
+      </w:r>
+      <w:bookmarkStart w:id="3" w:name="_GoBack"/>
+      <w:bookmarkEnd w:id="3"/>
+    </w:p>
+    <w:p>
+      <w:pPr>
+        <w:pStyle w:val="Paragraphedeliste"/>
+      </w:pPr>
+      <w:r>
+        <w:t xml:space="preserve">Source :  </w:t>
+      </w:r>
+      <w:r>
+        <w:t>https://www.thoughtco.com/how-does-a-movie-get-its-rating-2423408</w:t>
       </w:r>
     </w:p>
     <w:p>
@@ -1113,7 +1326,7 @@
         </w:numPr>
       </w:pPr>
       <w:r>
-        <w:t>Quels sont les titres de films dont le genre est « » et qui sont disponibles</w:t>
+        <w:t xml:space="preserve">Quels sont les titres de films dont le genre est « » </w:t>
       </w:r>
     </w:p>
     <w:p>
@@ -1125,7 +1338,7 @@
         </w:numPr>
       </w:pPr>
       <w:r>
-        <w:t>Quels sont les titres de films dont l'acteur est « » et qui sont disponibles</w:t>
+        <w:t xml:space="preserve">Quels sont les titres de films dont l'acteur est « » </w:t>
       </w:r>
     </w:p>
     <w:p>
@@ -1356,21 +1569,22 @@
       <w:pPr>
         <w:pStyle w:val="Titre1"/>
       </w:pPr>
-      <w:bookmarkStart w:id="3" w:name="_Toc504221051"/>
-      <w:r>
+      <w:bookmarkStart w:id="4" w:name="_Toc504221051"/>
+      <w:r>
+        <w:lastRenderedPageBreak/>
         <w:t>1.3 Dénormalisation</w:t>
       </w:r>
-      <w:bookmarkEnd w:id="3"/>
+      <w:bookmarkEnd w:id="4"/>
     </w:p>
     <w:p>
       <w:pPr>
         <w:pStyle w:val="Titre2"/>
       </w:pPr>
-      <w:bookmarkStart w:id="4" w:name="_Toc504221052"/>
+      <w:bookmarkStart w:id="5" w:name="_Toc504221052"/>
       <w:r>
         <w:t>1.3.1 Schéma</w:t>
       </w:r>
-      <w:bookmarkEnd w:id="4"/>
+      <w:bookmarkEnd w:id="5"/>
     </w:p>
     <w:p>
       <w:r>
@@ -1393,34 +1607,34 @@
           <w:b/>
           <w:u w:val="single"/>
         </w:rPr>
+        <w:t>Schéma</w:t>
+      </w:r>
+      <w:r>
+        <w:rPr>
+          <w:b/>
+          <w:u w:val="single"/>
+        </w:rPr>
+        <w:t xml:space="preserve"> relationnel initial </w:t>
+      </w:r>
+      <w:proofErr w:type="spellStart"/>
+      <w:r>
+        <w:rPr>
+          <w:b/>
+          <w:u w:val="single"/>
+        </w:rPr>
+        <w:t>Sakila</w:t>
+      </w:r>
+      <w:proofErr w:type="spellEnd"/>
+    </w:p>
+    <w:p>
+      <w:pPr>
+        <w:jc w:val="center"/>
+      </w:pPr>
+      <w:r>
+        <w:rPr>
+          <w:noProof/>
+        </w:rPr>
         <w:lastRenderedPageBreak/>
-        <w:t>Schéma</w:t>
-      </w:r>
-      <w:r>
-        <w:rPr>
-          <w:b/>
-          <w:u w:val="single"/>
-        </w:rPr>
-        <w:t xml:space="preserve"> relationnel initial </w:t>
-      </w:r>
-      <w:proofErr w:type="spellStart"/>
-      <w:r>
-        <w:rPr>
-          <w:b/>
-          <w:u w:val="single"/>
-        </w:rPr>
-        <w:t>Sakila</w:t>
-      </w:r>
-      <w:proofErr w:type="spellEnd"/>
-    </w:p>
-    <w:p>
-      <w:pPr>
-        <w:jc w:val="center"/>
-      </w:pPr>
-      <w:r>
-        <w:rPr>
-          <w:noProof/>
-        </w:rPr>
         <w:drawing>
           <wp:inline distT="0" distB="0" distL="0" distR="0" wp14:anchorId="3973ACC5" wp14:editId="6999746D">
             <wp:extent cx="5166360" cy="9012880"/>
@@ -2003,7 +2217,7 @@
       <w:pPr>
         <w:pStyle w:val="Titre2"/>
       </w:pPr>
-      <w:bookmarkStart w:id="5" w:name="_Toc504221053"/>
+      <w:bookmarkStart w:id="6" w:name="_Toc504221053"/>
       <w:r>
         <w:t>1.3.</w:t>
       </w:r>
@@ -2013,7 +2227,7 @@
       <w:r>
         <w:t xml:space="preserve"> Transformation</w:t>
       </w:r>
-      <w:bookmarkEnd w:id="5"/>
+      <w:bookmarkEnd w:id="6"/>
     </w:p>
     <w:p>
       <w:pPr>
@@ -15629,10 +15843,8 @@
           <w:numId w:val="21"/>
         </w:numPr>
       </w:pPr>
-      <w:bookmarkStart w:id="6" w:name="_GoBack"/>
-      <w:bookmarkEnd w:id="6"/>
-      <w:r>
-        <w:t>Quels sont les titres de films dont la note est supérieure à « » et qui sont disponibles</w:t>
+      <w:r>
+        <w:t xml:space="preserve">Quels sont les titres de films dont la note est supérieure à « » </w:t>
       </w:r>
     </w:p>
     <w:p>
@@ -15644,7 +15856,7 @@
         </w:numPr>
       </w:pPr>
       <w:r>
-        <w:t>Quels sont les titres de films dont le genre est « » et qui sont disponibles</w:t>
+        <w:t xml:space="preserve">Quels sont les titres de films dont le genre est « » </w:t>
       </w:r>
     </w:p>
     <w:p>
@@ -15656,7 +15868,10 @@
         </w:numPr>
       </w:pPr>
       <w:r>
-        <w:t>Quels sont les titres de films dont l'acteur est « » et qui sont disponibles</w:t>
+        <w:t>Quels sont les titres de films dont l'acteur est «</w:t>
+      </w:r>
+      <w:r>
+        <w:t> »</w:t>
       </w:r>
     </w:p>
     <w:p>
@@ -16088,7 +16303,7 @@
         <w:noProof/>
         <w:lang w:bidi="fr-FR"/>
       </w:rPr>
-      <w:t>11</w:t>
+      <w:t>12</w:t>
     </w:r>
     <w:r>
       <w:rPr>
@@ -19043,7 +19258,7 @@
 </file>
 
 <file path=customXml/itemProps1.xml><?xml version="1.0" encoding="utf-8"?>
-<ds:datastoreItem xmlns:ds="http://schemas.openxmlformats.org/officeDocument/2006/customXml" ds:itemID="{7939EA98-3A36-43E8-B656-69FD2B0C5C96}">
+<ds:datastoreItem xmlns:ds="http://schemas.openxmlformats.org/officeDocument/2006/customXml" ds:itemID="{75F806BA-E56D-4A57-9621-99D428CACD18}">
   <ds:schemaRefs>
     <ds:schemaRef ds:uri="http://schemas.openxmlformats.org/officeDocument/2006/bibliography"/>
   </ds:schemaRefs>

</xml_diff>

<commit_message>
Finish standard user request
</commit_message>
<xml_diff>
--- a/Docs/TP final.docx
+++ b/Docs/TP final.docx
@@ -1109,31 +1109,7 @@
         <w:pStyle w:val="Paragraphedeliste"/>
       </w:pPr>
       <w:r>
-        <w:t xml:space="preserve">Les valeurs sous classifications Américaines sont </w:t>
-      </w:r>
-      <w:r>
-        <w:t>G, PG,</w:t>
-      </w:r>
-      <w:r>
-        <w:t xml:space="preserve"> </w:t>
-      </w:r>
-      <w:r>
-        <w:t>PG-13,</w:t>
-      </w:r>
-      <w:r>
-        <w:t xml:space="preserve"> </w:t>
-      </w:r>
-      <w:r>
-        <w:t xml:space="preserve">R, </w:t>
-      </w:r>
-      <w:r>
-        <w:t xml:space="preserve">ou </w:t>
-      </w:r>
-      <w:r>
-        <w:t>NC-17</w:t>
-      </w:r>
-      <w:r>
-        <w:t>.</w:t>
+        <w:t>Les valeurs sous classifications Américaines sont G, PG, PG-13, R, ou NC-17.</w:t>
       </w:r>
     </w:p>
     <w:p>
@@ -1161,13 +1137,7 @@
         <w:rPr>
           <w:sz w:val="20"/>
         </w:rPr>
-        <w:t>G (</w:t>
-      </w:r>
-      <w:r>
-        <w:rPr>
-          <w:sz w:val="20"/>
-        </w:rPr>
-        <w:t>Audience générale</w:t>
+        <w:t>G (Audience générale</w:t>
       </w:r>
       <w:proofErr w:type="gramStart"/>
       <w:r>
@@ -1181,67 +1151,7 @@
         <w:rPr>
           <w:sz w:val="20"/>
         </w:rPr>
-        <w:t xml:space="preserve"> </w:t>
-      </w:r>
-      <w:r>
-        <w:rPr>
-          <w:sz w:val="20"/>
-        </w:rPr>
-        <w:t xml:space="preserve"> Pas de</w:t>
-      </w:r>
-      <w:r>
-        <w:rPr>
-          <w:sz w:val="20"/>
-        </w:rPr>
-        <w:t xml:space="preserve"> sex</w:t>
-      </w:r>
-      <w:r>
-        <w:rPr>
-          <w:sz w:val="20"/>
-        </w:rPr>
-        <w:t xml:space="preserve">e ou </w:t>
-      </w:r>
-      <w:r>
-        <w:rPr>
-          <w:sz w:val="20"/>
-        </w:rPr>
-        <w:t>nudit</w:t>
-      </w:r>
-      <w:r>
-        <w:rPr>
-          <w:sz w:val="20"/>
-        </w:rPr>
-        <w:t>é</w:t>
-      </w:r>
-      <w:r>
-        <w:rPr>
-          <w:sz w:val="20"/>
-        </w:rPr>
-        <w:t>, abus</w:t>
-      </w:r>
-      <w:r>
-        <w:rPr>
-          <w:sz w:val="20"/>
-        </w:rPr>
-        <w:t xml:space="preserve"> de substances </w:t>
-      </w:r>
-      <w:r>
-        <w:rPr>
-          <w:sz w:val="20"/>
-        </w:rPr>
-        <w:t>o</w:t>
-      </w:r>
-      <w:r>
-        <w:rPr>
-          <w:sz w:val="20"/>
-        </w:rPr>
-        <w:t xml:space="preserve">u </w:t>
-      </w:r>
-      <w:r>
-        <w:rPr>
-          <w:sz w:val="20"/>
-        </w:rPr>
-        <w:t>violence.</w:t>
+        <w:t xml:space="preserve">  Pas de sexe ou nudité, abus de substances ou violence.</w:t>
       </w:r>
     </w:p>
     <w:p>
@@ -1261,13 +1171,7 @@
         <w:rPr>
           <w:sz w:val="20"/>
         </w:rPr>
-        <w:t>PG (</w:t>
-      </w:r>
-      <w:r>
-        <w:rPr>
-          <w:sz w:val="20"/>
-        </w:rPr>
-        <w:t>Sous surveillance parentale</w:t>
+        <w:t>PG (Sous surveillance parentale</w:t>
       </w:r>
       <w:proofErr w:type="gramStart"/>
       <w:r>
@@ -1303,8 +1207,6 @@
         </w:rPr>
         <w:t>- …</w:t>
       </w:r>
-      <w:bookmarkStart w:id="3" w:name="_GoBack"/>
-      <w:bookmarkEnd w:id="3"/>
     </w:p>
     <w:p>
       <w:pPr>
@@ -1326,7 +1228,10 @@
         </w:numPr>
       </w:pPr>
       <w:r>
-        <w:t xml:space="preserve">Quels sont les titres de films dont le genre est « » </w:t>
+        <w:t>Quels sont les</w:t>
+      </w:r>
+      <w:r>
+        <w:t xml:space="preserve"> informations du film dont le titre est « »</w:t>
       </w:r>
     </w:p>
     <w:p>
@@ -1338,7 +1243,7 @@
         </w:numPr>
       </w:pPr>
       <w:r>
-        <w:t xml:space="preserve">Quels sont les titres de films dont l'acteur est « » </w:t>
+        <w:t xml:space="preserve">Quels sont les films dont le genre est « » </w:t>
       </w:r>
     </w:p>
     <w:p>
@@ -1350,10 +1255,36 @@
         </w:numPr>
       </w:pPr>
       <w:r>
+        <w:t>Quels sont les films don</w:t>
+      </w:r>
+      <w:r>
+        <w:t>t le prénom de l’acteur/actrice est </w:t>
+      </w:r>
+      <w:r>
+        <w:t>« »</w:t>
+      </w:r>
+      <w:r>
+        <w:t xml:space="preserve"> </w:t>
+      </w:r>
+    </w:p>
+    <w:p>
+      <w:r>
+        <w:t>BONUS</w:t>
+      </w:r>
+    </w:p>
+    <w:p>
+      <w:pPr>
+        <w:pStyle w:val="Paragraphedeliste"/>
+        <w:numPr>
+          <w:ilvl w:val="0"/>
+          <w:numId w:val="21"/>
+        </w:numPr>
+      </w:pPr>
+      <w:r>
         <w:t>Donner la liste de tous les films</w:t>
       </w:r>
       <w:r>
-        <w:t xml:space="preserve"> disponibles.</w:t>
+        <w:t xml:space="preserve"> </w:t>
       </w:r>
     </w:p>
     <w:p>
@@ -1562,6 +1493,7 @@
     </w:p>
     <w:p>
       <w:r>
+        <w:lastRenderedPageBreak/>
         <w:t>Ex de requêtes : Quels sont les clients qui n’ont retourné leur DVD.</w:t>
       </w:r>
     </w:p>
@@ -1569,22 +1501,21 @@
       <w:pPr>
         <w:pStyle w:val="Titre1"/>
       </w:pPr>
-      <w:bookmarkStart w:id="4" w:name="_Toc504221051"/>
-      <w:r>
-        <w:lastRenderedPageBreak/>
+      <w:bookmarkStart w:id="3" w:name="_Toc504221051"/>
+      <w:r>
         <w:t>1.3 Dénormalisation</w:t>
       </w:r>
+      <w:bookmarkEnd w:id="3"/>
+    </w:p>
+    <w:p>
+      <w:pPr>
+        <w:pStyle w:val="Titre2"/>
+      </w:pPr>
+      <w:bookmarkStart w:id="4" w:name="_Toc504221052"/>
+      <w:r>
+        <w:t>1.3.1 Schéma</w:t>
+      </w:r>
       <w:bookmarkEnd w:id="4"/>
-    </w:p>
-    <w:p>
-      <w:pPr>
-        <w:pStyle w:val="Titre2"/>
-      </w:pPr>
-      <w:bookmarkStart w:id="5" w:name="_Toc504221052"/>
-      <w:r>
-        <w:t>1.3.1 Schéma</w:t>
-      </w:r>
-      <w:bookmarkEnd w:id="5"/>
     </w:p>
     <w:p>
       <w:r>
@@ -2217,7 +2148,7 @@
       <w:pPr>
         <w:pStyle w:val="Titre2"/>
       </w:pPr>
-      <w:bookmarkStart w:id="6" w:name="_Toc504221053"/>
+      <w:bookmarkStart w:id="5" w:name="_Toc504221053"/>
       <w:r>
         <w:t>1.3.</w:t>
       </w:r>
@@ -2227,7 +2158,7 @@
       <w:r>
         <w:t xml:space="preserve"> Transformation</w:t>
       </w:r>
-      <w:bookmarkEnd w:id="6"/>
+      <w:bookmarkEnd w:id="5"/>
     </w:p>
     <w:p>
       <w:pPr>
@@ -15762,25 +15693,14 @@
         <w:pStyle w:val="Titre1"/>
         <w:rPr>
           <w:highlight w:val="white"/>
-          <w:lang w:val="en-GB"/>
-        </w:rPr>
-      </w:pPr>
-      <w:r>
-        <w:rPr>
-          <w:highlight w:val="white"/>
-          <w:lang w:val="en-GB"/>
-        </w:rPr>
-        <w:t xml:space="preserve">1.4 </w:t>
-      </w:r>
-      <w:proofErr w:type="spellStart"/>
-      <w:r>
-        <w:rPr>
-          <w:highlight w:val="white"/>
-          <w:lang w:val="en-GB"/>
-        </w:rPr>
-        <w:t>Vues</w:t>
-      </w:r>
-      <w:proofErr w:type="spellEnd"/>
+        </w:rPr>
+      </w:pPr>
+      <w:r>
+        <w:rPr>
+          <w:highlight w:val="white"/>
+        </w:rPr>
+        <w:t>1.4 Vues</w:t>
+      </w:r>
     </w:p>
     <w:p>
       <w:r>
@@ -15793,16 +15713,7 @@
         <w:t>Vous présenterez les choix d’implémentation effectués pour chaque vue.</w:t>
       </w:r>
       <w:r>
-        <w:t xml:space="preserve">, </w:t>
-      </w:r>
-      <w:r>
-        <w:t>Expliquer les différentes vues réalisées et les choix effectués</w:t>
-      </w:r>
-      <w:r>
-        <w:t xml:space="preserve">, </w:t>
-      </w:r>
-      <w:r>
-        <w:t xml:space="preserve">Donner les requêtes MongoDB intégrées à </w:t>
+        <w:t xml:space="preserve">, Expliquer les différentes vues réalisées et les choix effectués, Donner les requêtes MongoDB intégrées à </w:t>
       </w:r>
       <w:proofErr w:type="spellStart"/>
       <w:r>
@@ -15810,10 +15721,7 @@
       </w:r>
       <w:proofErr w:type="spellEnd"/>
       <w:r>
-        <w:t xml:space="preserve"> des vues</w:t>
-      </w:r>
-      <w:r>
-        <w:t> »</w:t>
+        <w:t xml:space="preserve"> des vues »</w:t>
       </w:r>
     </w:p>
     <w:p>
@@ -15849,6 +15757,245 @@
     </w:p>
     <w:p>
       <w:pPr>
+        <w:ind w:left="360"/>
+      </w:pPr>
+      <w:r>
+        <w:t xml:space="preserve">Cette requête est présente dans la classe </w:t>
+      </w:r>
+      <w:proofErr w:type="spellStart"/>
+      <w:r>
+        <w:rPr>
+          <w:rFonts w:ascii="Consolas" w:hAnsi="Consolas" w:cs="Consolas"/>
+          <w:color w:val="2B91AF"/>
+          <w:sz w:val="19"/>
+          <w:szCs w:val="19"/>
+        </w:rPr>
+        <w:t>DataManager</w:t>
+      </w:r>
+      <w:proofErr w:type="spellEnd"/>
+      <w:r>
+        <w:rPr>
+          <w:rFonts w:ascii="Consolas" w:hAnsi="Consolas" w:cs="Consolas"/>
+          <w:color w:val="2B91AF"/>
+          <w:sz w:val="19"/>
+          <w:szCs w:val="19"/>
+        </w:rPr>
+        <w:t xml:space="preserve"> </w:t>
+      </w:r>
+      <w:r>
+        <w:t xml:space="preserve">sous le nom de </w:t>
+      </w:r>
+    </w:p>
+    <w:p>
+      <w:pPr>
+        <w:ind w:left="360"/>
+        <w:rPr>
+          <w:lang w:val="en-GB"/>
+        </w:rPr>
+      </w:pPr>
+      <w:r>
+        <w:rPr>
+          <w:rFonts w:ascii="Consolas" w:hAnsi="Consolas" w:cs="Consolas"/>
+          <w:color w:val="0000FF"/>
+          <w:sz w:val="19"/>
+          <w:szCs w:val="19"/>
+          <w:lang w:val="en-GB"/>
+        </w:rPr>
+        <w:t>public</w:t>
+      </w:r>
+      <w:r>
+        <w:rPr>
+          <w:rFonts w:ascii="Consolas" w:hAnsi="Consolas" w:cs="Consolas"/>
+          <w:color w:val="000000"/>
+          <w:sz w:val="19"/>
+          <w:szCs w:val="19"/>
+          <w:lang w:val="en-GB"/>
+        </w:rPr>
+        <w:t xml:space="preserve"> </w:t>
+      </w:r>
+      <w:r>
+        <w:rPr>
+          <w:rFonts w:ascii="Consolas" w:hAnsi="Consolas" w:cs="Consolas"/>
+          <w:color w:val="0000FF"/>
+          <w:sz w:val="19"/>
+          <w:szCs w:val="19"/>
+          <w:lang w:val="en-GB"/>
+        </w:rPr>
+        <w:t>void</w:t>
+      </w:r>
+      <w:r>
+        <w:rPr>
+          <w:rFonts w:ascii="Consolas" w:hAnsi="Consolas" w:cs="Consolas"/>
+          <w:color w:val="000000"/>
+          <w:sz w:val="19"/>
+          <w:szCs w:val="19"/>
+          <w:lang w:val="en-GB"/>
+        </w:rPr>
+        <w:t xml:space="preserve"> </w:t>
+      </w:r>
+      <w:proofErr w:type="spellStart"/>
+      <w:proofErr w:type="gramStart"/>
+      <w:r>
+        <w:rPr>
+          <w:rFonts w:ascii="Consolas" w:hAnsi="Consolas" w:cs="Consolas"/>
+          <w:color w:val="000000"/>
+          <w:sz w:val="19"/>
+          <w:szCs w:val="19"/>
+          <w:lang w:val="en-GB"/>
+        </w:rPr>
+        <w:t>RateRequest</w:t>
+      </w:r>
+      <w:proofErr w:type="spellEnd"/>
+      <w:r>
+        <w:rPr>
+          <w:rFonts w:ascii="Consolas" w:hAnsi="Consolas" w:cs="Consolas"/>
+          <w:color w:val="000000"/>
+          <w:sz w:val="19"/>
+          <w:szCs w:val="19"/>
+          <w:lang w:val="en-GB"/>
+        </w:rPr>
+        <w:t>(</w:t>
+      </w:r>
+      <w:proofErr w:type="gramEnd"/>
+      <w:r>
+        <w:rPr>
+          <w:rFonts w:ascii="Consolas" w:hAnsi="Consolas" w:cs="Consolas"/>
+          <w:color w:val="0000FF"/>
+          <w:sz w:val="19"/>
+          <w:szCs w:val="19"/>
+          <w:lang w:val="en-GB"/>
+        </w:rPr>
+        <w:t>string</w:t>
+      </w:r>
+      <w:r>
+        <w:rPr>
+          <w:rFonts w:ascii="Consolas" w:hAnsi="Consolas" w:cs="Consolas"/>
+          <w:color w:val="000000"/>
+          <w:sz w:val="19"/>
+          <w:szCs w:val="19"/>
+          <w:lang w:val="en-GB"/>
+        </w:rPr>
+        <w:t xml:space="preserve"> rate)</w:t>
+      </w:r>
+    </w:p>
+    <w:p>
+      <w:pPr>
+        <w:rPr>
+          <w:rFonts w:ascii="Consolas" w:hAnsi="Consolas" w:cs="Consolas"/>
+          <w:b/>
+          <w:bCs/>
+          <w:color w:val="800000"/>
+          <w:sz w:val="20"/>
+          <w:szCs w:val="20"/>
+        </w:rPr>
+      </w:pPr>
+      <w:r>
+        <w:t xml:space="preserve">(Equivalent sous </w:t>
+      </w:r>
+      <w:proofErr w:type="spellStart"/>
+      <w:r>
+        <w:t>mongoDb</w:t>
+      </w:r>
+      <w:proofErr w:type="spellEnd"/>
+      <w:r>
+        <w:t xml:space="preserve"> de </w:t>
+      </w:r>
+      <w:proofErr w:type="spellStart"/>
+      <w:proofErr w:type="gramStart"/>
+      <w:r>
+        <w:rPr>
+          <w:rFonts w:ascii="Consolas" w:hAnsi="Consolas" w:cs="Consolas"/>
+          <w:color w:val="000000"/>
+          <w:sz w:val="20"/>
+          <w:szCs w:val="20"/>
+        </w:rPr>
+        <w:t>db.film</w:t>
+      </w:r>
+      <w:proofErr w:type="gramEnd"/>
+      <w:r>
+        <w:rPr>
+          <w:rFonts w:ascii="Consolas" w:hAnsi="Consolas" w:cs="Consolas"/>
+          <w:color w:val="000000"/>
+          <w:sz w:val="20"/>
+          <w:szCs w:val="20"/>
+        </w:rPr>
+        <w:t>.find</w:t>
+      </w:r>
+      <w:proofErr w:type="spellEnd"/>
+      <w:r>
+        <w:rPr>
+          <w:rFonts w:ascii="Consolas" w:hAnsi="Consolas" w:cs="Consolas"/>
+          <w:b/>
+          <w:bCs/>
+          <w:color w:val="800000"/>
+          <w:sz w:val="20"/>
+          <w:szCs w:val="20"/>
+        </w:rPr>
+        <w:t>({</w:t>
+      </w:r>
+      <w:r>
+        <w:rPr>
+          <w:rFonts w:ascii="Consolas" w:hAnsi="Consolas" w:cs="Consolas"/>
+          <w:color w:val="808000"/>
+          <w:sz w:val="20"/>
+          <w:szCs w:val="20"/>
+        </w:rPr>
+        <w:t>"</w:t>
+      </w:r>
+      <w:proofErr w:type="spellStart"/>
+      <w:r>
+        <w:rPr>
+          <w:rFonts w:ascii="Consolas" w:hAnsi="Consolas" w:cs="Consolas"/>
+          <w:color w:val="808000"/>
+          <w:sz w:val="20"/>
+          <w:szCs w:val="20"/>
+        </w:rPr>
+        <w:t>rating"</w:t>
+      </w:r>
+      <w:r>
+        <w:rPr>
+          <w:rFonts w:ascii="Consolas" w:hAnsi="Consolas" w:cs="Consolas"/>
+          <w:b/>
+          <w:bCs/>
+          <w:color w:val="800000"/>
+          <w:sz w:val="20"/>
+          <w:szCs w:val="20"/>
+        </w:rPr>
+        <w:t>:</w:t>
+      </w:r>
+      <w:r>
+        <w:rPr>
+          <w:rFonts w:ascii="Consolas" w:hAnsi="Consolas" w:cs="Consolas"/>
+          <w:color w:val="808000"/>
+          <w:sz w:val="20"/>
+          <w:szCs w:val="20"/>
+        </w:rPr>
+        <w:t>"PG</w:t>
+      </w:r>
+      <w:proofErr w:type="spellEnd"/>
+      <w:r>
+        <w:rPr>
+          <w:rFonts w:ascii="Consolas" w:hAnsi="Consolas" w:cs="Consolas"/>
+          <w:color w:val="808000"/>
+          <w:sz w:val="20"/>
+          <w:szCs w:val="20"/>
+        </w:rPr>
+        <w:t>"</w:t>
+      </w:r>
+      <w:r>
+        <w:rPr>
+          <w:rFonts w:ascii="Consolas" w:hAnsi="Consolas" w:cs="Consolas"/>
+          <w:b/>
+          <w:bCs/>
+          <w:color w:val="800000"/>
+          <w:sz w:val="20"/>
+          <w:szCs w:val="20"/>
+        </w:rPr>
+        <w:t xml:space="preserve">}) ) </w:t>
+      </w:r>
+    </w:p>
+    <w:p>
+      <w:pPr>
         <w:pStyle w:val="Paragraphedeliste"/>
         <w:numPr>
           <w:ilvl w:val="0"/>
@@ -15856,7 +16003,7 @@
         </w:numPr>
       </w:pPr>
       <w:r>
-        <w:t xml:space="preserve">Quels sont les titres de films dont le genre est « » </w:t>
+        <w:t>Quels sont les titres de films dont le genre est « »</w:t>
       </w:r>
     </w:p>
     <w:p>
@@ -15868,10 +16015,7 @@
         </w:numPr>
       </w:pPr>
       <w:r>
-        <w:t>Quels sont les titres de films dont l'acteur est «</w:t>
-      </w:r>
-      <w:r>
-        <w:t> »</w:t>
+        <w:t>Quels sont les titres de films dont le genre est « »</w:t>
       </w:r>
     </w:p>
     <w:p>
@@ -15882,6 +16026,190 @@
           <w:numId w:val="21"/>
         </w:numPr>
       </w:pPr>
+    </w:p>
+    <w:p>
+      <w:pPr>
+        <w:ind w:left="720"/>
+        <w:rPr>
+          <w:rFonts w:ascii="Consolas" w:hAnsi="Consolas" w:cs="Consolas"/>
+          <w:b/>
+          <w:bCs/>
+          <w:color w:val="800000"/>
+          <w:sz w:val="20"/>
+          <w:szCs w:val="20"/>
+          <w:highlight w:val="yellow"/>
+          <w:lang w:val="en-GB"/>
+        </w:rPr>
+      </w:pPr>
+      <w:proofErr w:type="spellStart"/>
+      <w:proofErr w:type="gramStart"/>
+      <w:r>
+        <w:rPr>
+          <w:rFonts w:ascii="Consolas" w:hAnsi="Consolas" w:cs="Consolas"/>
+          <w:color w:val="000000"/>
+          <w:sz w:val="20"/>
+          <w:szCs w:val="20"/>
+          <w:highlight w:val="yellow"/>
+          <w:lang w:val="en-GB"/>
+        </w:rPr>
+        <w:t>db.film</w:t>
+      </w:r>
+      <w:proofErr w:type="gramEnd"/>
+      <w:r>
+        <w:rPr>
+          <w:rFonts w:ascii="Consolas" w:hAnsi="Consolas" w:cs="Consolas"/>
+          <w:color w:val="000000"/>
+          <w:sz w:val="20"/>
+          <w:szCs w:val="20"/>
+          <w:highlight w:val="yellow"/>
+          <w:lang w:val="en-GB"/>
+        </w:rPr>
+        <w:t>.distinct</w:t>
+      </w:r>
+      <w:proofErr w:type="spellEnd"/>
+      <w:r>
+        <w:rPr>
+          <w:rFonts w:ascii="Consolas" w:hAnsi="Consolas" w:cs="Consolas"/>
+          <w:b/>
+          <w:bCs/>
+          <w:color w:val="800000"/>
+          <w:sz w:val="20"/>
+          <w:szCs w:val="20"/>
+          <w:highlight w:val="yellow"/>
+          <w:lang w:val="en-GB"/>
+        </w:rPr>
+        <w:t>(</w:t>
+      </w:r>
+      <w:r>
+        <w:rPr>
+          <w:rFonts w:ascii="Consolas" w:hAnsi="Consolas" w:cs="Consolas"/>
+          <w:color w:val="808000"/>
+          <w:sz w:val="20"/>
+          <w:szCs w:val="20"/>
+          <w:highlight w:val="yellow"/>
+          <w:lang w:val="en-GB"/>
+        </w:rPr>
+        <w:t>"category.name"</w:t>
+      </w:r>
+      <w:r>
+        <w:rPr>
+          <w:rFonts w:ascii="Consolas" w:hAnsi="Consolas" w:cs="Consolas"/>
+          <w:b/>
+          <w:bCs/>
+          <w:color w:val="800000"/>
+          <w:sz w:val="20"/>
+          <w:szCs w:val="20"/>
+          <w:highlight w:val="yellow"/>
+          <w:lang w:val="en-GB"/>
+        </w:rPr>
+        <w:t>)</w:t>
+      </w:r>
+    </w:p>
+    <w:p>
+      <w:pPr>
+        <w:ind w:left="720"/>
+        <w:rPr>
+          <w:lang w:val="en-GB"/>
+        </w:rPr>
+      </w:pPr>
+      <w:proofErr w:type="spellStart"/>
+      <w:r>
+        <w:rPr>
+          <w:rFonts w:ascii="Consolas" w:hAnsi="Consolas" w:cs="Consolas"/>
+          <w:color w:val="000000"/>
+          <w:sz w:val="20"/>
+          <w:szCs w:val="20"/>
+          <w:highlight w:val="yellow"/>
+          <w:lang w:val="en-GB"/>
+        </w:rPr>
+        <w:t>db.film.distinct</w:t>
+      </w:r>
+      <w:proofErr w:type="spellEnd"/>
+      <w:r>
+        <w:rPr>
+          <w:rFonts w:ascii="Consolas" w:hAnsi="Consolas" w:cs="Consolas"/>
+          <w:b/>
+          <w:bCs/>
+          <w:color w:val="800000"/>
+          <w:sz w:val="20"/>
+          <w:szCs w:val="20"/>
+          <w:highlight w:val="yellow"/>
+          <w:lang w:val="en-GB"/>
+        </w:rPr>
+        <w:t>(</w:t>
+      </w:r>
+      <w:r>
+        <w:rPr>
+          <w:rFonts w:ascii="Consolas" w:hAnsi="Consolas" w:cs="Consolas"/>
+          <w:color w:val="808000"/>
+          <w:sz w:val="20"/>
+          <w:szCs w:val="20"/>
+          <w:highlight w:val="yellow"/>
+          <w:lang w:val="en-GB"/>
+        </w:rPr>
+        <w:t>"</w:t>
+      </w:r>
+      <w:r>
+        <w:rPr>
+          <w:rFonts w:ascii="Consolas" w:hAnsi="Consolas" w:cs="Consolas"/>
+          <w:color w:val="808000"/>
+          <w:sz w:val="20"/>
+          <w:szCs w:val="20"/>
+          <w:highlight w:val="yellow"/>
+          <w:lang w:val="en-GB"/>
+        </w:rPr>
+        <w:t>rating</w:t>
+      </w:r>
+      <w:bookmarkStart w:id="6" w:name="_GoBack"/>
+      <w:bookmarkEnd w:id="6"/>
+      <w:r>
+        <w:rPr>
+          <w:rFonts w:ascii="Consolas" w:hAnsi="Consolas" w:cs="Consolas"/>
+          <w:color w:val="808000"/>
+          <w:sz w:val="20"/>
+          <w:szCs w:val="20"/>
+          <w:highlight w:val="yellow"/>
+          <w:lang w:val="en-GB"/>
+        </w:rPr>
+        <w:t>"</w:t>
+      </w:r>
+      <w:r>
+        <w:rPr>
+          <w:rFonts w:ascii="Consolas" w:hAnsi="Consolas" w:cs="Consolas"/>
+          <w:b/>
+          <w:bCs/>
+          <w:color w:val="800000"/>
+          <w:sz w:val="20"/>
+          <w:szCs w:val="20"/>
+          <w:highlight w:val="yellow"/>
+          <w:lang w:val="en-GB"/>
+        </w:rPr>
+        <w:t>)</w:t>
+      </w:r>
+    </w:p>
+    <w:p>
+      <w:pPr>
+        <w:pStyle w:val="Paragraphedeliste"/>
+        <w:numPr>
+          <w:ilvl w:val="0"/>
+          <w:numId w:val="21"/>
+        </w:numPr>
+      </w:pPr>
+      <w:r>
+        <w:t>Quels sont les titres de films dont l'acteur est «</w:t>
+      </w:r>
+      <w:r>
+        <w:t> »</w:t>
+      </w:r>
+    </w:p>
+    <w:p>
+      <w:pPr>
+        <w:pStyle w:val="Paragraphedeliste"/>
+        <w:numPr>
+          <w:ilvl w:val="0"/>
+          <w:numId w:val="21"/>
+        </w:numPr>
+      </w:pPr>
       <w:r>
         <w:t>Donner la liste de tous les films disponibles.</w:t>
       </w:r>
@@ -15892,6 +16220,7 @@
         <w:pStyle w:val="Titre2"/>
       </w:pPr>
       <w:r>
+        <w:lastRenderedPageBreak/>
         <w:t>1.4.2 Analyste/Décisionnaire</w:t>
       </w:r>
     </w:p>
@@ -16186,7 +16515,6 @@
         <w:pStyle w:val="Titre1"/>
       </w:pPr>
       <w:r>
-        <w:lastRenderedPageBreak/>
         <w:t>1.5 Application</w:t>
       </w:r>
     </w:p>
@@ -16802,7 +17130,7 @@
         <w:rFonts w:ascii="Symbol" w:hAnsi="Symbol" w:hint="default"/>
       </w:rPr>
     </w:lvl>
-    <w:lvl w:ilvl="1" w:tplc="040C0003" w:tentative="1">
+    <w:lvl w:ilvl="1" w:tplc="040C0003">
       <w:start w:val="1"/>
       <w:numFmt w:val="bullet"/>
       <w:lvlText w:val="o"/>
@@ -19258,7 +19586,7 @@
 </file>
 
 <file path=customXml/itemProps1.xml><?xml version="1.0" encoding="utf-8"?>
-<ds:datastoreItem xmlns:ds="http://schemas.openxmlformats.org/officeDocument/2006/customXml" ds:itemID="{75F806BA-E56D-4A57-9621-99D428CACD18}">
+<ds:datastoreItem xmlns:ds="http://schemas.openxmlformats.org/officeDocument/2006/customXml" ds:itemID="{9E9C7CF0-C470-4420-97A4-1B098372113E}">
   <ds:schemaRefs>
     <ds:schemaRef ds:uri="http://schemas.openxmlformats.org/officeDocument/2006/bibliography"/>
   </ds:schemaRefs>

</xml_diff>

<commit_message>
Add Business user request
</commit_message>
<xml_diff>
--- a/Docs/TP final.docx
+++ b/Docs/TP final.docx
@@ -1088,7 +1088,15 @@
       </w:r>
     </w:p>
     <w:p>
-      <w:r>
+      <w:pPr>
+        <w:rPr>
+          <w:b/>
+        </w:rPr>
+      </w:pPr>
+      <w:r>
+        <w:rPr>
+          <w:b/>
+        </w:rPr>
         <w:t>— Définir, en langage courant, 4 types d’interrogations sur votre jeu de données. On estimera que celles-ci sont effectuées très fréquemment. Positionnez-vous comme un utilisateur standard de l’application.</w:t>
       </w:r>
     </w:p>
@@ -1262,10 +1270,7 @@
         </w:numPr>
       </w:pPr>
       <w:r>
-        <w:t>Quels sont les</w:t>
-      </w:r>
-      <w:r>
-        <w:t xml:space="preserve"> informations du film dont le titre est « »</w:t>
+        <w:t>Quels sont les informations du film dont le titre est « »</w:t>
       </w:r>
     </w:p>
     <w:p>
@@ -1322,13 +1327,27 @@
       </w:r>
     </w:p>
     <w:p>
-      <w:r>
+      <w:pPr>
+        <w:rPr>
+          <w:b/>
+        </w:rPr>
+      </w:pPr>
+      <w:r>
+        <w:rPr>
+          <w:b/>
+        </w:rPr>
         <w:t xml:space="preserve">— Définir, en langage courant, 2 </w:t>
       </w:r>
       <w:r>
+        <w:rPr>
+          <w:b/>
+        </w:rPr>
         <w:t>types</w:t>
       </w:r>
       <w:r>
+        <w:rPr>
+          <w:b/>
+        </w:rPr>
         <w:t xml:space="preserve"> d’interrogations lourdes sur votre jeu de données. Ces requêtes seront effectuées moins fréquemment. Positionnez-vous comme un analyste ou un décisionnaire de l’application.</w:t>
       </w:r>
     </w:p>
@@ -1341,7 +1360,10 @@
         </w:numPr>
       </w:pPr>
       <w:r>
-        <w:t>Trier la liste de films les plus loués (avec le nombre de fois) par ordre décroissant</w:t>
+        <w:t xml:space="preserve">Afficher </w:t>
+      </w:r>
+      <w:r>
+        <w:t>pour un id de film donné, chaque inventaire pour ce film et la liste des locations</w:t>
       </w:r>
     </w:p>
     <w:p>
@@ -1357,8 +1379,30 @@
       </w:r>
     </w:p>
     <w:p>
+      <w:r>
+        <w:t>BONUS</w:t>
+      </w:r>
+    </w:p>
+    <w:p>
       <w:pPr>
         <w:pStyle w:val="Paragraphedeliste"/>
+        <w:numPr>
+          <w:ilvl w:val="0"/>
+          <w:numId w:val="22"/>
+        </w:numPr>
+      </w:pPr>
+      <w:r>
+        <w:t xml:space="preserve">Afficher </w:t>
+      </w:r>
+      <w:bookmarkStart w:id="3" w:name="_GoBack"/>
+      <w:bookmarkEnd w:id="3"/>
+      <w:r>
+        <w:t>pour chaque inventaire la liste des locations</w:t>
+      </w:r>
+    </w:p>
+    <w:p>
+      <w:pPr>
+        <w:pStyle w:val="Paragraphedeliste"/>
       </w:pPr>
     </w:p>
     <w:p>
@@ -1368,34 +1412,59 @@
     </w:p>
     <w:p>
       <w:r>
-        <w:t>Les indicateurs sont les catégories, acteurs, clients.</w:t>
-      </w:r>
-    </w:p>
-    <w:p>
-      <w:r>
-        <w:t>Ex de requêtes : Quels sont les clients qui n’ont retourné leur DVD.</w:t>
+        <w:t xml:space="preserve">Les indicateurs sont </w:t>
+      </w:r>
+      <w:proofErr w:type="spellStart"/>
+      <w:r>
+        <w:t>inventory</w:t>
+      </w:r>
+      <w:proofErr w:type="spellEnd"/>
+      <w:r>
+        <w:t xml:space="preserve">, </w:t>
+      </w:r>
+      <w:proofErr w:type="spellStart"/>
+      <w:r>
+        <w:t>rental</w:t>
+      </w:r>
+      <w:proofErr w:type="spellEnd"/>
+      <w:r>
+        <w:t>,</w:t>
+      </w:r>
+      <w:r>
+        <w:t xml:space="preserve"> </w:t>
+      </w:r>
+      <w:r>
+        <w:t>rating</w:t>
+      </w:r>
+      <w:r>
+        <w:t>.</w:t>
+      </w:r>
+    </w:p>
+    <w:p>
+      <w:r>
+        <w:t>Pour le business user, il est important de gérer les inventaires et de pouvoir observer les locations effectuées sur chaque produit.</w:t>
       </w:r>
     </w:p>
     <w:p>
       <w:pPr>
         <w:pStyle w:val="Titre1"/>
       </w:pPr>
-      <w:bookmarkStart w:id="3" w:name="_Toc504221051"/>
+      <w:bookmarkStart w:id="4" w:name="_Toc504221051"/>
       <w:r>
         <w:lastRenderedPageBreak/>
         <w:t>1.3 Dénormalisation</w:t>
       </w:r>
-      <w:bookmarkEnd w:id="3"/>
+      <w:bookmarkEnd w:id="4"/>
     </w:p>
     <w:p>
       <w:pPr>
         <w:pStyle w:val="Titre2"/>
       </w:pPr>
-      <w:bookmarkStart w:id="4" w:name="_Toc504221052"/>
+      <w:bookmarkStart w:id="5" w:name="_Toc504221052"/>
       <w:r>
         <w:t>1.3.1 Schéma</w:t>
       </w:r>
-      <w:bookmarkEnd w:id="4"/>
+      <w:bookmarkEnd w:id="5"/>
     </w:p>
     <w:p>
       <w:r>
@@ -2028,7 +2097,7 @@
       <w:pPr>
         <w:pStyle w:val="Titre2"/>
       </w:pPr>
-      <w:bookmarkStart w:id="5" w:name="_Toc504221053"/>
+      <w:bookmarkStart w:id="6" w:name="_Toc504221053"/>
       <w:r>
         <w:t>1.3.</w:t>
       </w:r>
@@ -2038,7 +2107,7 @@
       <w:r>
         <w:t xml:space="preserve"> Transformation</w:t>
       </w:r>
-      <w:bookmarkEnd w:id="5"/>
+      <w:bookmarkEnd w:id="6"/>
     </w:p>
     <w:p>
       <w:pPr>
@@ -5406,8 +5475,6 @@
           <w:b/>
         </w:rPr>
       </w:pPr>
-      <w:bookmarkStart w:id="6" w:name="_GoBack"/>
-      <w:bookmarkEnd w:id="6"/>
       <w:r>
         <w:rPr>
           <w:b/>
@@ -8593,11 +8660,19 @@
     <w:p>
       <w:pPr>
         <w:pStyle w:val="Titre3"/>
-      </w:pPr>
-      <w:r>
+        <w:rPr>
+          <w:lang w:val="en-GB"/>
+        </w:rPr>
+      </w:pPr>
+      <w:proofErr w:type="spellStart"/>
+      <w:r>
+        <w:rPr>
+          <w:lang w:val="en-GB"/>
+        </w:rPr>
         <w:lastRenderedPageBreak/>
         <w:t>Résultats</w:t>
       </w:r>
+      <w:proofErr w:type="spellEnd"/>
     </w:p>
     <w:p>
       <w:r>
@@ -15625,22 +15700,7 @@
     </w:p>
     <w:p>
       <w:r>
-        <w:t xml:space="preserve">Toutes les </w:t>
-      </w:r>
-      <w:r>
-        <w:t>requête</w:t>
-      </w:r>
-      <w:r>
-        <w:t xml:space="preserve">s sont </w:t>
-      </w:r>
-      <w:r>
-        <w:t>présente</w:t>
-      </w:r>
-      <w:r>
-        <w:t>s</w:t>
-      </w:r>
-      <w:r>
-        <w:t xml:space="preserve"> dans la classe </w:t>
+        <w:t xml:space="preserve">Toutes les requêtes sont présentes dans la classe </w:t>
       </w:r>
       <w:r>
         <w:rPr>
@@ -16565,13 +16625,53 @@
       </w:r>
     </w:p>
     <w:p>
-      <w:r>
+      <w:pPr>
         <w:rPr>
           <w:rFonts w:ascii="LMRoman10-Regular" w:hAnsi="LMRoman10-Regular" w:cs="LMRoman10-Regular"/>
           <w:sz w:val="20"/>
           <w:szCs w:val="20"/>
         </w:rPr>
+      </w:pPr>
+      <w:r>
+        <w:rPr>
+          <w:rFonts w:ascii="LMRoman10-Regular" w:hAnsi="LMRoman10-Regular" w:cs="LMRoman10-Regular"/>
+          <w:sz w:val="20"/>
+          <w:szCs w:val="20"/>
+        </w:rPr>
         <w:t>L’interface devra permettre de paramétrer les requêtes avec des valeurs (soit à la main, soit par menu déroulant).</w:t>
+      </w:r>
+    </w:p>
+    <w:p>
+      <w:pPr>
+        <w:pStyle w:val="Paragraphedeliste"/>
+        <w:numPr>
+          <w:ilvl w:val="0"/>
+          <w:numId w:val="22"/>
+        </w:numPr>
+      </w:pPr>
+      <w:r>
+        <w:t>Afficher</w:t>
+      </w:r>
+      <w:r>
+        <w:t>,</w:t>
+      </w:r>
+      <w:r>
+        <w:t xml:space="preserve"> </w:t>
+      </w:r>
+      <w:r>
+        <w:t>pour un id de film donné, chaque inventaire pour ce film et la liste des locations</w:t>
+      </w:r>
+    </w:p>
+    <w:p>
+      <w:pPr>
+        <w:pStyle w:val="Paragraphedeliste"/>
+        <w:numPr>
+          <w:ilvl w:val="0"/>
+          <w:numId w:val="22"/>
+        </w:numPr>
+      </w:pPr>
+      <w:r>
+        <w:t>Donner pour chaque inventaire la liste des locations</w:t>
       </w:r>
     </w:p>
     <w:p>
@@ -19847,7 +19947,7 @@
 </file>
 
 <file path=customXml/itemProps1.xml><?xml version="1.0" encoding="utf-8"?>
-<ds:datastoreItem xmlns:ds="http://schemas.openxmlformats.org/officeDocument/2006/customXml" ds:itemID="{90C5BE75-DD0C-4095-92AD-B414BEBA7A13}">
+<ds:datastoreItem xmlns:ds="http://schemas.openxmlformats.org/officeDocument/2006/customXml" ds:itemID="{035EE20E-A4A6-4ACE-A0C2-C4CC579F6D63}">
   <ds:schemaRefs>
     <ds:schemaRef ds:uri="http://schemas.openxmlformats.org/officeDocument/2006/bibliography"/>
   </ds:schemaRefs>

</xml_diff>